<commit_message>
Some docx file git issue
</commit_message>
<xml_diff>
--- a/ReportDoc.docx
+++ b/ReportDoc.docx
@@ -797,28 +797,6 @@
     <w:p>
       <w:pPr>
         <w:pStyle w:val="ListParagraph"/>
-        <w:numPr>
-          <w:ilvl w:val="0"/>
-          <w:numId w:val="2"/>
-        </w:numPr>
-        <w:rPr>
-          <w:color w:val="000000" w:themeColor="text1"/>
-          <w:sz w:val="28"/>
-          <w:szCs w:val="36"/>
-        </w:rPr>
-      </w:pPr>
-      <w:r>
-        <w:rPr>
-          <w:color w:val="000000" w:themeColor="text1"/>
-          <w:sz w:val="28"/>
-          <w:szCs w:val="36"/>
-        </w:rPr>
-        <w:t>/tmp/reverse_shell.py</w:t>
-      </w:r>
-    </w:p>
-    <w:p>
-      <w:pPr>
-        <w:pStyle w:val="ListParagraph"/>
         <w:ind w:left="1440"/>
         <w:rPr>
           <w:color w:val="000000" w:themeColor="text1"/>
@@ -826,67 +804,6 @@
           <w:szCs w:val="36"/>
         </w:rPr>
       </w:pPr>
-      <w:r>
-        <w:rPr>
-          <w:color w:val="000000" w:themeColor="text1"/>
-          <w:sz w:val="28"/>
-          <w:szCs w:val="36"/>
-        </w:rPr>
-        <w:t xml:space="preserve">An added file into the directory above coming from the </w:t>
-      </w:r>
-      <w:proofErr w:type="spellStart"/>
-      <w:r>
-        <w:rPr>
-          <w:color w:val="000000" w:themeColor="text1"/>
-          <w:sz w:val="28"/>
-          <w:szCs w:val="36"/>
-        </w:rPr>
-        <w:t>cron</w:t>
-      </w:r>
-      <w:proofErr w:type="spellEnd"/>
-      <w:r>
-        <w:rPr>
-          <w:color w:val="000000" w:themeColor="text1"/>
-          <w:sz w:val="28"/>
-          <w:szCs w:val="36"/>
-        </w:rPr>
-        <w:t xml:space="preserve"> jobs, attacker embedded in the server, also found in </w:t>
-      </w:r>
-      <w:proofErr w:type="spellStart"/>
-      <w:r>
-        <w:rPr>
-          <w:color w:val="000000" w:themeColor="text1"/>
-          <w:sz w:val="28"/>
-          <w:szCs w:val="36"/>
-        </w:rPr>
-        <w:t>file_changes</w:t>
-      </w:r>
-      <w:proofErr w:type="spellEnd"/>
-      <w:r>
-        <w:rPr>
-          <w:color w:val="000000" w:themeColor="text1"/>
-          <w:sz w:val="28"/>
-          <w:szCs w:val="36"/>
-        </w:rPr>
-        <w:t xml:space="preserve"> file and cron.log file</w:t>
-      </w:r>
-    </w:p>
-    <w:p>
-      <w:pPr>
-        <w:rPr>
-          <w:color w:val="000000" w:themeColor="text1"/>
-          <w:sz w:val="28"/>
-          <w:szCs w:val="36"/>
-        </w:rPr>
-      </w:pPr>
-      <w:r>
-        <w:rPr>
-          <w:color w:val="000000" w:themeColor="text1"/>
-          <w:sz w:val="28"/>
-          <w:szCs w:val="36"/>
-        </w:rPr>
-        <w:t>2 URLs or domain used in the attack</w:t>
-      </w:r>
     </w:p>
     <w:p>
       <w:pPr>
@@ -907,6 +824,100 @@
           <w:sz w:val="28"/>
           <w:szCs w:val="36"/>
         </w:rPr>
+        <w:t>/tmp/reverse_shell.py</w:t>
+      </w:r>
+    </w:p>
+    <w:p>
+      <w:pPr>
+        <w:pStyle w:val="ListParagraph"/>
+        <w:ind w:left="1440"/>
+        <w:rPr>
+          <w:color w:val="000000" w:themeColor="text1"/>
+          <w:sz w:val="28"/>
+          <w:szCs w:val="36"/>
+        </w:rPr>
+      </w:pPr>
+      <w:r>
+        <w:rPr>
+          <w:color w:val="000000" w:themeColor="text1"/>
+          <w:sz w:val="28"/>
+          <w:szCs w:val="36"/>
+        </w:rPr>
+        <w:t xml:space="preserve">An added file into the directory above coming from the </w:t>
+      </w:r>
+      <w:proofErr w:type="spellStart"/>
+      <w:r>
+        <w:rPr>
+          <w:color w:val="000000" w:themeColor="text1"/>
+          <w:sz w:val="28"/>
+          <w:szCs w:val="36"/>
+        </w:rPr>
+        <w:t>cron</w:t>
+      </w:r>
+      <w:proofErr w:type="spellEnd"/>
+      <w:r>
+        <w:rPr>
+          <w:color w:val="000000" w:themeColor="text1"/>
+          <w:sz w:val="28"/>
+          <w:szCs w:val="36"/>
+        </w:rPr>
+        <w:t xml:space="preserve"> jobs, attacker embedded in the server, also found in </w:t>
+      </w:r>
+      <w:proofErr w:type="spellStart"/>
+      <w:r>
+        <w:rPr>
+          <w:color w:val="000000" w:themeColor="text1"/>
+          <w:sz w:val="28"/>
+          <w:szCs w:val="36"/>
+        </w:rPr>
+        <w:t>file_changes</w:t>
+      </w:r>
+      <w:proofErr w:type="spellEnd"/>
+      <w:r>
+        <w:rPr>
+          <w:color w:val="000000" w:themeColor="text1"/>
+          <w:sz w:val="28"/>
+          <w:szCs w:val="36"/>
+        </w:rPr>
+        <w:t xml:space="preserve"> file and cron.log file</w:t>
+      </w:r>
+    </w:p>
+    <w:p>
+      <w:pPr>
+        <w:rPr>
+          <w:color w:val="000000" w:themeColor="text1"/>
+          <w:sz w:val="28"/>
+          <w:szCs w:val="36"/>
+        </w:rPr>
+      </w:pPr>
+      <w:r>
+        <w:rPr>
+          <w:color w:val="000000" w:themeColor="text1"/>
+          <w:sz w:val="28"/>
+          <w:szCs w:val="36"/>
+        </w:rPr>
+        <w:t>URLs or domain used in the attack</w:t>
+      </w:r>
+    </w:p>
+    <w:p>
+      <w:pPr>
+        <w:pStyle w:val="ListParagraph"/>
+        <w:numPr>
+          <w:ilvl w:val="0"/>
+          <w:numId w:val="2"/>
+        </w:numPr>
+        <w:rPr>
+          <w:color w:val="000000" w:themeColor="text1"/>
+          <w:sz w:val="28"/>
+          <w:szCs w:val="36"/>
+        </w:rPr>
+      </w:pPr>
+      <w:r>
+        <w:rPr>
+          <w:color w:val="000000" w:themeColor="text1"/>
+          <w:sz w:val="28"/>
+          <w:szCs w:val="36"/>
+        </w:rPr>
         <w:t>GET /</w:t>
       </w:r>
       <w:proofErr w:type="spellStart"/>
@@ -926,6 +937,241 @@
           <w:szCs w:val="36"/>
         </w:rPr>
         <w:t>/ HTTP/1.1</w:t>
+      </w:r>
+    </w:p>
+    <w:p>
+      <w:pPr>
+        <w:pStyle w:val="ListParagraph"/>
+        <w:ind w:left="1440"/>
+        <w:rPr>
+          <w:color w:val="000000" w:themeColor="text1"/>
+          <w:sz w:val="28"/>
+          <w:szCs w:val="36"/>
+        </w:rPr>
+      </w:pPr>
+      <w:r>
+        <w:rPr>
+          <w:color w:val="000000" w:themeColor="text1"/>
+          <w:sz w:val="28"/>
+          <w:szCs w:val="36"/>
+        </w:rPr>
+        <w:t xml:space="preserve">Attackers trying to </w:t>
+      </w:r>
+      <w:proofErr w:type="gramStart"/>
+      <w:r>
+        <w:rPr>
+          <w:color w:val="000000" w:themeColor="text1"/>
+          <w:sz w:val="28"/>
+          <w:szCs w:val="36"/>
+        </w:rPr>
+        <w:t>used</w:t>
+      </w:r>
+      <w:proofErr w:type="gramEnd"/>
+      <w:r>
+        <w:rPr>
+          <w:color w:val="000000" w:themeColor="text1"/>
+          <w:sz w:val="28"/>
+          <w:szCs w:val="36"/>
+        </w:rPr>
+        <w:t xml:space="preserve"> brute-force technique into getting in the admin only page but the page doesn’t exist</w:t>
+      </w:r>
+    </w:p>
+    <w:p>
+      <w:pPr>
+        <w:pStyle w:val="ListParagraph"/>
+        <w:ind w:left="1440"/>
+        <w:rPr>
+          <w:color w:val="000000" w:themeColor="text1"/>
+          <w:sz w:val="28"/>
+          <w:szCs w:val="36"/>
+        </w:rPr>
+      </w:pPr>
+    </w:p>
+    <w:p>
+      <w:pPr>
+        <w:pStyle w:val="ListParagraph"/>
+        <w:numPr>
+          <w:ilvl w:val="0"/>
+          <w:numId w:val="2"/>
+        </w:numPr>
+        <w:rPr>
+          <w:color w:val="000000" w:themeColor="text1"/>
+          <w:sz w:val="28"/>
+          <w:szCs w:val="36"/>
+        </w:rPr>
+      </w:pPr>
+      <w:r>
+        <w:rPr>
+          <w:color w:val="000000" w:themeColor="text1"/>
+          <w:sz w:val="28"/>
+          <w:szCs w:val="36"/>
+        </w:rPr>
+        <w:t>GET /</w:t>
+      </w:r>
+      <w:proofErr w:type="spellStart"/>
+      <w:r>
+        <w:rPr>
+          <w:color w:val="000000" w:themeColor="text1"/>
+          <w:sz w:val="28"/>
+          <w:szCs w:val="36"/>
+        </w:rPr>
+        <w:t>config.php</w:t>
+      </w:r>
+      <w:proofErr w:type="spellEnd"/>
+      <w:r>
+        <w:rPr>
+          <w:color w:val="000000" w:themeColor="text1"/>
+          <w:sz w:val="28"/>
+          <w:szCs w:val="36"/>
+        </w:rPr>
+        <w:t xml:space="preserve"> HTTP/1.1</w:t>
+      </w:r>
+    </w:p>
+    <w:p>
+      <w:pPr>
+        <w:pStyle w:val="ListParagraph"/>
+        <w:ind w:left="1440"/>
+        <w:rPr>
+          <w:color w:val="000000" w:themeColor="text1"/>
+          <w:sz w:val="28"/>
+          <w:szCs w:val="36"/>
+        </w:rPr>
+      </w:pPr>
+      <w:r>
+        <w:rPr>
+          <w:color w:val="000000" w:themeColor="text1"/>
+          <w:sz w:val="28"/>
+          <w:szCs w:val="36"/>
+        </w:rPr>
+        <w:t xml:space="preserve">Attackers trying to </w:t>
+      </w:r>
+      <w:proofErr w:type="gramStart"/>
+      <w:r>
+        <w:rPr>
+          <w:color w:val="000000" w:themeColor="text1"/>
+          <w:sz w:val="28"/>
+          <w:szCs w:val="36"/>
+        </w:rPr>
+        <w:t>used</w:t>
+      </w:r>
+      <w:proofErr w:type="gramEnd"/>
+      <w:r>
+        <w:rPr>
+          <w:color w:val="000000" w:themeColor="text1"/>
+          <w:sz w:val="28"/>
+          <w:szCs w:val="36"/>
+        </w:rPr>
+        <w:t xml:space="preserve"> brute-force technique into getting in the </w:t>
+      </w:r>
+      <w:r>
+        <w:rPr>
+          <w:color w:val="000000" w:themeColor="text1"/>
+          <w:sz w:val="28"/>
+          <w:szCs w:val="36"/>
+        </w:rPr>
+        <w:t>config</w:t>
+      </w:r>
+      <w:r>
+        <w:rPr>
+          <w:color w:val="000000" w:themeColor="text1"/>
+          <w:sz w:val="28"/>
+          <w:szCs w:val="36"/>
+        </w:rPr>
+        <w:t xml:space="preserve"> page</w:t>
+      </w:r>
+      <w:r>
+        <w:rPr>
+          <w:color w:val="000000" w:themeColor="text1"/>
+          <w:sz w:val="28"/>
+          <w:szCs w:val="36"/>
+        </w:rPr>
+        <w:t xml:space="preserve"> of the web server</w:t>
+      </w:r>
+      <w:r>
+        <w:rPr>
+          <w:color w:val="000000" w:themeColor="text1"/>
+          <w:sz w:val="28"/>
+          <w:szCs w:val="36"/>
+        </w:rPr>
+        <w:t xml:space="preserve"> but </w:t>
+      </w:r>
+      <w:r>
+        <w:rPr>
+          <w:color w:val="000000" w:themeColor="text1"/>
+          <w:sz w:val="28"/>
+          <w:szCs w:val="36"/>
+        </w:rPr>
+        <w:t xml:space="preserve">they don’t have enough privilege </w:t>
+      </w:r>
+    </w:p>
+    <w:p>
+      <w:pPr>
+        <w:pStyle w:val="ListParagraph"/>
+        <w:ind w:left="1440"/>
+        <w:rPr>
+          <w:color w:val="000000" w:themeColor="text1"/>
+          <w:sz w:val="28"/>
+          <w:szCs w:val="36"/>
+        </w:rPr>
+      </w:pPr>
+    </w:p>
+    <w:p>
+      <w:pPr>
+        <w:pStyle w:val="ListParagraph"/>
+        <w:numPr>
+          <w:ilvl w:val="0"/>
+          <w:numId w:val="2"/>
+        </w:numPr>
+        <w:rPr>
+          <w:color w:val="000000" w:themeColor="text1"/>
+          <w:sz w:val="28"/>
+          <w:szCs w:val="36"/>
+        </w:rPr>
+      </w:pPr>
+      <w:r>
+        <w:rPr>
+          <w:color w:val="000000" w:themeColor="text1"/>
+          <w:sz w:val="28"/>
+          <w:szCs w:val="36"/>
+        </w:rPr>
+        <w:t>GET /admin HTTP/1.1</w:t>
+      </w:r>
+    </w:p>
+    <w:p>
+      <w:pPr>
+        <w:pStyle w:val="ListParagraph"/>
+        <w:ind w:left="1440"/>
+        <w:rPr>
+          <w:color w:val="000000" w:themeColor="text1"/>
+          <w:sz w:val="28"/>
+          <w:szCs w:val="36"/>
+        </w:rPr>
+      </w:pPr>
+      <w:r>
+        <w:rPr>
+          <w:color w:val="000000" w:themeColor="text1"/>
+          <w:sz w:val="28"/>
+          <w:szCs w:val="36"/>
+        </w:rPr>
+        <w:t xml:space="preserve">Attackers trying to </w:t>
+      </w:r>
+      <w:proofErr w:type="gramStart"/>
+      <w:r>
+        <w:rPr>
+          <w:color w:val="000000" w:themeColor="text1"/>
+          <w:sz w:val="28"/>
+          <w:szCs w:val="36"/>
+        </w:rPr>
+        <w:t>used</w:t>
+      </w:r>
+      <w:proofErr w:type="gramEnd"/>
+      <w:r>
+        <w:rPr>
+          <w:color w:val="000000" w:themeColor="text1"/>
+          <w:sz w:val="28"/>
+          <w:szCs w:val="36"/>
+        </w:rPr>
+        <w:t xml:space="preserve"> brute-force technique into getting in the admin only page but they don’t have enough privilege</w:t>
       </w:r>
     </w:p>
     <w:p>

</xml_diff>